<commit_message>
update 1 chút nữa
</commit_message>
<xml_diff>
--- a/Documents/hướng dẫn sử dụng mini project.docx
+++ b/Documents/hướng dẫn sử dụng mini project.docx
@@ -501,9 +501,17 @@
         <w:p>
           <w:pPr>
             <w:pStyle w:val="TOCHeading"/>
+            <w:rPr>
+              <w:rFonts w:ascii="Times New Roman" w:hAnsi="Times New Roman" w:cs="Times New Roman"/>
+              <w:b/>
+            </w:rPr>
           </w:pPr>
           <w:r>
-            <w:t>Table of Contents</w:t>
+            <w:rPr>
+              <w:rFonts w:ascii="Times New Roman" w:hAnsi="Times New Roman" w:cs="Times New Roman"/>
+              <w:b/>
+            </w:rPr>
+            <w:t>MỤC LỤC</w:t>
           </w:r>
         </w:p>
         <w:p>
@@ -1054,6 +1062,8 @@
               <w:fldChar w:fldCharType="end"/>
             </w:r>
           </w:hyperlink>
+          <w:bookmarkStart w:id="0" w:name="_GoBack"/>
+          <w:bookmarkEnd w:id="0"/>
         </w:p>
         <w:p>
           <w:pPr>
@@ -1742,8 +1752,6 @@
           <w:lang w:val="vi-VN"/>
         </w:rPr>
       </w:pPr>
-      <w:bookmarkStart w:id="0" w:name="_GoBack"/>
-      <w:bookmarkEnd w:id="0"/>
       <w:r>
         <w:rPr>
           <w:sz w:val="28"/>
@@ -5233,7 +5241,7 @@
             <w:rStyle w:val="PageNumber"/>
             <w:noProof/>
           </w:rPr>
-          <w:t>12</w:t>
+          <w:t>15</w:t>
         </w:r>
         <w:r>
           <w:rPr>
@@ -8719,7 +8727,7 @@
 </file>
 
 <file path=customXml/itemProps1.xml><?xml version="1.0" encoding="utf-8"?>
-<ds:datastoreItem xmlns:ds="http://schemas.openxmlformats.org/officeDocument/2006/customXml" ds:itemID="{CB567C5E-FCE6-410C-A468-CB3A193A7F67}">
+<ds:datastoreItem xmlns:ds="http://schemas.openxmlformats.org/officeDocument/2006/customXml" ds:itemID="{4AC7AF1F-AD22-4687-A036-0DF28B4FEA98}">
   <ds:schemaRefs>
     <ds:schemaRef ds:uri="http://schemas.openxmlformats.org/officeDocument/2006/bibliography"/>
   </ds:schemaRefs>

</xml_diff>